<commit_message>
User stories and figma maquette done
Mise à jour des user stories en fonction de la maquette et ses nouvelles fonctionnalités
</commit_message>
<xml_diff>
--- a/User Stories.docx
+++ b/User Stories.docx
@@ -27,18 +27,18 @@
           <w:u w:val="single"/>
         </w:rPr>
         <w:drawing>
-          <wp:anchor distT="0" distB="0" distL="114300" distR="114300" simplePos="0" relativeHeight="251660288" behindDoc="1" locked="0" layoutInCell="1" allowOverlap="1" wp14:anchorId="17DA3686" wp14:editId="55196510">
+          <wp:anchor distT="0" distB="0" distL="114300" distR="114300" simplePos="0" relativeHeight="251664384" behindDoc="1" locked="0" layoutInCell="1" allowOverlap="1" wp14:anchorId="0217DBF4" wp14:editId="3A181AA5">
             <wp:simplePos x="0" y="0"/>
-            <wp:positionH relativeFrom="margin">
-              <wp:align>center</wp:align>
+            <wp:positionH relativeFrom="page">
+              <wp:align>right</wp:align>
             </wp:positionH>
             <wp:positionV relativeFrom="paragraph">
-              <wp:posOffset>514877</wp:posOffset>
+              <wp:posOffset>528955</wp:posOffset>
             </wp:positionV>
-            <wp:extent cx="7218940" cy="4063041"/>
-            <wp:effectExtent l="0" t="0" r="1270" b="0"/>
+            <wp:extent cx="7564980" cy="4238625"/>
+            <wp:effectExtent l="0" t="0" r="0" b="0"/>
             <wp:wrapNone/>
-            <wp:docPr id="2" name="Image 2"/>
+            <wp:docPr id="5" name="Image 5"/>
             <wp:cNvGraphicFramePr>
               <a:graphicFrameLocks xmlns:a="http://schemas.openxmlformats.org/drawingml/2006/main" noChangeAspect="1"/>
             </wp:cNvGraphicFramePr>
@@ -46,7 +46,7 @@
               <a:graphicData uri="http://schemas.openxmlformats.org/drawingml/2006/picture">
                 <pic:pic xmlns:pic="http://schemas.openxmlformats.org/drawingml/2006/picture">
                   <pic:nvPicPr>
-                    <pic:cNvPr id="0" name="Picture 1"/>
+                    <pic:cNvPr id="0" name="Picture 3"/>
                     <pic:cNvPicPr>
                       <a:picLocks noChangeAspect="1" noChangeArrowheads="1"/>
                     </pic:cNvPicPr>
@@ -67,7 +67,7 @@
                   <pic:spPr bwMode="auto">
                     <a:xfrm>
                       <a:off x="0" y="0"/>
-                      <a:ext cx="7218940" cy="4063041"/>
+                      <a:ext cx="7564980" cy="4238625"/>
                     </a:xfrm>
                     <a:prstGeom prst="rect">
                       <a:avLst/>
@@ -131,7 +131,9 @@
     </w:p>
     <w:p>
       <w:pPr>
-        <w:jc w:val="center"/>
+        <w:tabs>
+          <w:tab w:val="left" w:pos="5625"/>
+        </w:tabs>
         <w:rPr>
           <w:b/>
           <w:bCs/>
@@ -145,7 +147,34 @@
     </w:p>
     <w:p>
       <w:pPr>
-        <w:jc w:val="center"/>
+        <w:tabs>
+          <w:tab w:val="left" w:pos="1170"/>
+        </w:tabs>
+        <w:rPr>
+          <w:b/>
+          <w:bCs/>
+          <w:i/>
+          <w:iCs/>
+          <w:sz w:val="72"/>
+          <w:szCs w:val="72"/>
+          <w:u w:val="single"/>
+        </w:rPr>
+      </w:pPr>
+      <w:r>
+        <w:rPr>
+          <w:b/>
+          <w:bCs/>
+          <w:i/>
+          <w:iCs/>
+          <w:sz w:val="72"/>
+          <w:szCs w:val="72"/>
+          <w:u w:val="single"/>
+        </w:rPr>
+        <w:tab/>
+      </w:r>
+    </w:p>
+    <w:p>
+      <w:pPr>
         <w:rPr>
           <w:b/>
           <w:bCs/>
@@ -194,18 +223,18 @@
           <w:u w:val="single"/>
         </w:rPr>
         <w:drawing>
-          <wp:anchor distT="0" distB="0" distL="114300" distR="114300" simplePos="0" relativeHeight="251661312" behindDoc="1" locked="0" layoutInCell="1" allowOverlap="1" wp14:anchorId="3B2C62F7" wp14:editId="758804A9">
+          <wp:anchor distT="0" distB="0" distL="114300" distR="114300" simplePos="0" relativeHeight="251663360" behindDoc="1" locked="0" layoutInCell="1" allowOverlap="1" wp14:anchorId="1C9C6AB9" wp14:editId="15D87CB1">
             <wp:simplePos x="0" y="0"/>
-            <wp:positionH relativeFrom="margin">
-              <wp:align>center</wp:align>
+            <wp:positionH relativeFrom="page">
+              <wp:posOffset>102235</wp:posOffset>
             </wp:positionH>
             <wp:positionV relativeFrom="paragraph">
-              <wp:posOffset>414500</wp:posOffset>
+              <wp:posOffset>163830</wp:posOffset>
             </wp:positionV>
-            <wp:extent cx="7168698" cy="3933646"/>
+            <wp:extent cx="7562850" cy="4232191"/>
             <wp:effectExtent l="0" t="0" r="0" b="0"/>
             <wp:wrapNone/>
-            <wp:docPr id="3" name="Image 3"/>
+            <wp:docPr id="4" name="Image 4"/>
             <wp:cNvGraphicFramePr>
               <a:graphicFrameLocks xmlns:a="http://schemas.openxmlformats.org/drawingml/2006/main" noChangeAspect="1"/>
             </wp:cNvGraphicFramePr>
@@ -234,7 +263,7 @@
                   <pic:spPr bwMode="auto">
                     <a:xfrm>
                       <a:off x="0" y="0"/>
-                      <a:ext cx="7168698" cy="3933646"/>
+                      <a:ext cx="7562850" cy="4232191"/>
                     </a:xfrm>
                     <a:prstGeom prst="rect">
                       <a:avLst/>
@@ -290,8 +319,8 @@
           <w:bCs/>
           <w:i/>
           <w:iCs/>
-          <w:sz w:val="72"/>
-          <w:szCs w:val="72"/>
+          <w:sz w:val="16"/>
+          <w:szCs w:val="16"/>
           <w:u w:val="single"/>
         </w:rPr>
       </w:pPr>
@@ -305,19 +334,6 @@
           <w:iCs/>
           <w:sz w:val="72"/>
           <w:szCs w:val="72"/>
-          <w:u w:val="single"/>
-        </w:rPr>
-      </w:pPr>
-    </w:p>
-    <w:p>
-      <w:pPr>
-        <w:rPr>
-          <w:b/>
-          <w:bCs/>
-          <w:i/>
-          <w:iCs/>
-          <w:sz w:val="16"/>
-          <w:szCs w:val="16"/>
           <w:u w:val="single"/>
         </w:rPr>
       </w:pPr>
@@ -362,6 +378,148 @@
     <w:p>
       <w:pPr>
         <w:spacing w:after="0" w:line="276" w:lineRule="auto"/>
+        <w:rPr>
+          <w:b/>
+          <w:bCs/>
+        </w:rPr>
+      </w:pPr>
+    </w:p>
+    <w:p>
+      <w:pPr>
+        <w:spacing w:after="0" w:line="276" w:lineRule="auto"/>
+      </w:pPr>
+      <w:r>
+        <w:rPr>
+          <w:b/>
+          <w:bCs/>
+        </w:rPr>
+        <w:t>En tant qu</w:t>
+      </w:r>
+      <w:r>
+        <w:rPr>
+          <w:b/>
+          <w:bCs/>
+        </w:rPr>
+        <w:t>’</w:t>
+      </w:r>
+      <w:r>
+        <w:t>utilisateur non connecté</w:t>
+      </w:r>
+    </w:p>
+    <w:p>
+      <w:pPr>
+        <w:spacing w:after="0" w:line="276" w:lineRule="auto"/>
+      </w:pPr>
+      <w:r>
+        <w:rPr>
+          <w:b/>
+          <w:bCs/>
+        </w:rPr>
+        <w:t xml:space="preserve">Je veux </w:t>
+      </w:r>
+      <w:r>
+        <w:t>accéder à la page « inscription »</w:t>
+      </w:r>
+    </w:p>
+    <w:p>
+      <w:pPr>
+        <w:spacing w:after="0" w:line="276" w:lineRule="auto"/>
+      </w:pPr>
+      <w:r>
+        <w:rPr>
+          <w:b/>
+          <w:bCs/>
+        </w:rPr>
+        <w:t xml:space="preserve">Afin de </w:t>
+      </w:r>
+      <w:r>
+        <w:t xml:space="preserve">créer un compte chez </w:t>
+      </w:r>
+      <w:proofErr w:type="spellStart"/>
+      <w:r>
+        <w:t>Learn@Home</w:t>
+      </w:r>
+      <w:proofErr w:type="spellEnd"/>
+    </w:p>
+    <w:p>
+      <w:pPr>
+        <w:spacing w:after="0" w:line="276" w:lineRule="auto"/>
+      </w:pPr>
+    </w:p>
+    <w:p>
+      <w:pPr>
+        <w:spacing w:after="0" w:line="276" w:lineRule="auto"/>
+      </w:pPr>
+      <w:r>
+        <w:rPr>
+          <w:b/>
+          <w:bCs/>
+        </w:rPr>
+        <w:t>En tant qu</w:t>
+      </w:r>
+      <w:r>
+        <w:rPr>
+          <w:b/>
+          <w:bCs/>
+        </w:rPr>
+        <w:t>’</w:t>
+      </w:r>
+      <w:r>
+        <w:t>utilisateur non connecté</w:t>
+      </w:r>
+    </w:p>
+    <w:p>
+      <w:pPr>
+        <w:spacing w:after="0" w:line="276" w:lineRule="auto"/>
+      </w:pPr>
+      <w:r>
+        <w:rPr>
+          <w:b/>
+          <w:bCs/>
+        </w:rPr>
+        <w:t>Je veux</w:t>
+      </w:r>
+      <w:r>
+        <w:rPr>
+          <w:b/>
+          <w:bCs/>
+        </w:rPr>
+        <w:t xml:space="preserve"> </w:t>
+      </w:r>
+      <w:r>
+        <w:t>accéder à la page « mot de passe oublié »</w:t>
+      </w:r>
+    </w:p>
+    <w:p>
+      <w:pPr>
+        <w:spacing w:after="0" w:line="276" w:lineRule="auto"/>
+      </w:pPr>
+      <w:r>
+        <w:rPr>
+          <w:b/>
+          <w:bCs/>
+        </w:rPr>
+        <w:t>Afin de</w:t>
+      </w:r>
+      <w:r>
+        <w:rPr>
+          <w:b/>
+          <w:bCs/>
+        </w:rPr>
+        <w:t xml:space="preserve"> </w:t>
+      </w:r>
+      <w:r>
+        <w:t>créer un nouveau mot de passe et me connecter à mon compte</w:t>
+      </w:r>
+    </w:p>
+    <w:p>
+      <w:pPr>
+        <w:spacing w:after="0" w:line="276" w:lineRule="auto"/>
+      </w:pPr>
+    </w:p>
+    <w:p>
+      <w:pPr>
+        <w:spacing w:after="0" w:line="276" w:lineRule="auto"/>
       </w:pPr>
       <w:r>
         <w:rPr>
@@ -550,6 +708,196 @@
           <w:b/>
           <w:bCs/>
         </w:rPr>
+        <w:t>En tant qu’</w:t>
+      </w:r>
+      <w:r>
+        <w:t>utilisateur connecté</w:t>
+      </w:r>
+    </w:p>
+    <w:p>
+      <w:pPr>
+        <w:spacing w:after="0" w:line="276" w:lineRule="auto"/>
+      </w:pPr>
+      <w:r>
+        <w:rPr>
+          <w:b/>
+          <w:bCs/>
+        </w:rPr>
+        <w:t xml:space="preserve">Je veux </w:t>
+      </w:r>
+      <w:r>
+        <w:t xml:space="preserve">voir un menu de navigation dans mon </w:t>
+      </w:r>
+      <w:proofErr w:type="spellStart"/>
+      <w:r>
+        <w:t>dashboard</w:t>
+      </w:r>
+      <w:proofErr w:type="spellEnd"/>
+    </w:p>
+    <w:p>
+      <w:pPr>
+        <w:spacing w:after="0" w:line="276" w:lineRule="auto"/>
+      </w:pPr>
+      <w:r>
+        <w:rPr>
+          <w:b/>
+          <w:bCs/>
+        </w:rPr>
+        <w:t xml:space="preserve">Afin de </w:t>
+      </w:r>
+      <w:r>
+        <w:rPr>
+          <w:rFonts w:ascii="Calibri" w:hAnsi="Calibri" w:cs="Calibri"/>
+        </w:rPr>
+        <w:t xml:space="preserve">pouvoir accéder à ma page messagerie, calendrier, </w:t>
+      </w:r>
+      <w:proofErr w:type="spellStart"/>
+      <w:r>
+        <w:rPr>
+          <w:rFonts w:ascii="Calibri" w:hAnsi="Calibri" w:cs="Calibri"/>
+        </w:rPr>
+        <w:t>toDoList</w:t>
+      </w:r>
+      <w:proofErr w:type="spellEnd"/>
+      <w:r>
+        <w:rPr>
+          <w:rFonts w:ascii="Calibri" w:hAnsi="Calibri" w:cs="Calibri"/>
+        </w:rPr>
+        <w:t xml:space="preserve">, ou </w:t>
+      </w:r>
+      <w:proofErr w:type="spellStart"/>
+      <w:r>
+        <w:rPr>
+          <w:rFonts w:ascii="Calibri" w:hAnsi="Calibri" w:cs="Calibri"/>
+        </w:rPr>
+        <w:t>dashboard</w:t>
+      </w:r>
+      <w:proofErr w:type="spellEnd"/>
+    </w:p>
+    <w:p>
+      <w:pPr>
+        <w:spacing w:after="0" w:line="276" w:lineRule="auto"/>
+      </w:pPr>
+    </w:p>
+    <w:p>
+      <w:pPr>
+        <w:spacing w:after="0" w:line="276" w:lineRule="auto"/>
+      </w:pPr>
+      <w:r>
+        <w:rPr>
+          <w:b/>
+          <w:bCs/>
+        </w:rPr>
+        <w:t>En tant qu</w:t>
+      </w:r>
+      <w:r>
+        <w:rPr>
+          <w:b/>
+          <w:bCs/>
+        </w:rPr>
+        <w:t>’</w:t>
+      </w:r>
+      <w:r>
+        <w:t>utilisateur connecté</w:t>
+      </w:r>
+    </w:p>
+    <w:p>
+      <w:pPr>
+        <w:spacing w:after="0" w:line="276" w:lineRule="auto"/>
+      </w:pPr>
+      <w:r>
+        <w:rPr>
+          <w:b/>
+          <w:bCs/>
+        </w:rPr>
+        <w:t>Je veux</w:t>
+      </w:r>
+      <w:r>
+        <w:rPr>
+          <w:b/>
+          <w:bCs/>
+        </w:rPr>
+        <w:t xml:space="preserve"> </w:t>
+      </w:r>
+      <w:r>
+        <w:t xml:space="preserve">accéder à </w:t>
+      </w:r>
+      <w:r>
+        <w:t xml:space="preserve">mon </w:t>
+      </w:r>
+      <w:proofErr w:type="spellStart"/>
+      <w:r>
+        <w:t>dashboard</w:t>
+      </w:r>
+      <w:proofErr w:type="spellEnd"/>
+    </w:p>
+    <w:p>
+      <w:pPr>
+        <w:spacing w:after="0" w:line="276" w:lineRule="auto"/>
+      </w:pPr>
+      <w:r>
+        <w:rPr>
+          <w:b/>
+          <w:bCs/>
+        </w:rPr>
+        <w:t>Afin de</w:t>
+      </w:r>
+      <w:r>
+        <w:rPr>
+          <w:b/>
+          <w:bCs/>
+        </w:rPr>
+        <w:t xml:space="preserve"> </w:t>
+      </w:r>
+      <w:r>
+        <w:rPr>
+          <w:rFonts w:ascii="Calibri" w:hAnsi="Calibri" w:cs="Calibri"/>
+        </w:rPr>
+        <w:t xml:space="preserve">consulter mes </w:t>
+      </w:r>
+      <w:r>
+        <w:rPr>
+          <w:rFonts w:ascii="Calibri" w:hAnsi="Calibri" w:cs="Calibri"/>
+        </w:rPr>
+        <w:t>prochain</w:t>
+      </w:r>
+      <w:r>
+        <w:rPr>
+          <w:rFonts w:ascii="Calibri" w:hAnsi="Calibri" w:cs="Calibri"/>
+        </w:rPr>
+        <w:t>s</w:t>
+      </w:r>
+      <w:r>
+        <w:rPr>
+          <w:rFonts w:ascii="Calibri" w:hAnsi="Calibri" w:cs="Calibri"/>
+        </w:rPr>
+        <w:t xml:space="preserve"> rendez-vous et </w:t>
+      </w:r>
+      <w:r>
+        <w:rPr>
+          <w:rFonts w:ascii="Calibri" w:hAnsi="Calibri" w:cs="Calibri"/>
+        </w:rPr>
+        <w:t>évènements, consulter mes prochaines tâches à faire, et vérifier si j’ai de nouveaux messages à lire</w:t>
+      </w:r>
+    </w:p>
+    <w:p>
+      <w:pPr>
+        <w:spacing w:after="0" w:line="276" w:lineRule="auto"/>
+        <w:rPr>
+          <w:b/>
+          <w:bCs/>
+        </w:rPr>
+      </w:pPr>
+    </w:p>
+    <w:p>
+      <w:pPr>
+        <w:spacing w:after="0" w:line="276" w:lineRule="auto"/>
+      </w:pPr>
+      <w:r>
+        <w:rPr>
+          <w:b/>
+          <w:bCs/>
+        </w:rPr>
         <w:t>En tant que</w:t>
       </w:r>
       <w:r>
@@ -582,10 +930,7 @@
         <w:t xml:space="preserve"> </w:t>
       </w:r>
       <w:r>
-        <w:t>accéder à m</w:t>
-      </w:r>
-      <w:r>
-        <w:t>a messagerie</w:t>
+        <w:t>consulter la liste des tâches confiées à mes élèves</w:t>
       </w:r>
     </w:p>
     <w:p>
@@ -607,276 +952,7 @@
         <w:t xml:space="preserve"> </w:t>
       </w:r>
       <w:r>
-        <w:t xml:space="preserve">lire mes anciens </w:t>
-      </w:r>
-      <w:r>
-        <w:t xml:space="preserve">ou nouveaux </w:t>
-      </w:r>
-      <w:r>
-        <w:t>messages</w:t>
-      </w:r>
-      <w:r>
-        <w:t xml:space="preserve">, ou </w:t>
-      </w:r>
-      <w:r>
-        <w:t>discuter</w:t>
-      </w:r>
-      <w:r>
-        <w:t xml:space="preserve"> avec </w:t>
-      </w:r>
-      <w:r>
-        <w:t>un ou des</w:t>
-      </w:r>
-      <w:r>
-        <w:t xml:space="preserve"> élèves en ayant le besoin</w:t>
-      </w:r>
-    </w:p>
-    <w:p>
-      <w:pPr>
-        <w:spacing w:after="0" w:line="276" w:lineRule="auto"/>
-        <w:rPr>
-          <w:b/>
-          <w:bCs/>
-        </w:rPr>
-      </w:pPr>
-    </w:p>
-    <w:p>
-      <w:pPr>
-        <w:spacing w:after="0" w:line="276" w:lineRule="auto"/>
-        <w:rPr>
-          <w:b/>
-          <w:bCs/>
-        </w:rPr>
-      </w:pPr>
-      <w:r>
-        <w:rPr>
-          <w:b/>
-          <w:bCs/>
-        </w:rPr>
-        <w:t>En tant que</w:t>
-      </w:r>
-      <w:r>
-        <w:rPr>
-          <w:b/>
-          <w:bCs/>
-        </w:rPr>
-        <w:t xml:space="preserve"> </w:t>
-      </w:r>
-      <w:r>
-        <w:t>Romain, étudiant</w:t>
-      </w:r>
-    </w:p>
-    <w:p>
-      <w:pPr>
-        <w:spacing w:after="0" w:line="276" w:lineRule="auto"/>
-      </w:pPr>
-      <w:r>
-        <w:rPr>
-          <w:b/>
-          <w:bCs/>
-        </w:rPr>
-        <w:t>Je veux</w:t>
-      </w:r>
-      <w:r>
-        <w:rPr>
-          <w:b/>
-          <w:bCs/>
-        </w:rPr>
-        <w:t xml:space="preserve"> </w:t>
-      </w:r>
-      <w:r>
-        <w:t>accéder à ma messagerie</w:t>
-      </w:r>
-    </w:p>
-    <w:p>
-      <w:pPr>
-        <w:spacing w:after="0" w:line="276" w:lineRule="auto"/>
-      </w:pPr>
-      <w:r>
-        <w:rPr>
-          <w:b/>
-          <w:bCs/>
-        </w:rPr>
-        <w:t>Afin de</w:t>
-      </w:r>
-      <w:r>
-        <w:rPr>
-          <w:b/>
-          <w:bCs/>
-        </w:rPr>
-        <w:t xml:space="preserve"> </w:t>
-      </w:r>
-      <w:r>
-        <w:t xml:space="preserve">lire mes anciens </w:t>
-      </w:r>
-      <w:r>
-        <w:t xml:space="preserve">ou nouveaux </w:t>
-      </w:r>
-      <w:r>
-        <w:t>messages</w:t>
-      </w:r>
-      <w:r>
-        <w:t xml:space="preserve">, ou </w:t>
-      </w:r>
-      <w:r>
-        <w:t>discuter</w:t>
-      </w:r>
-      <w:r>
-        <w:t xml:space="preserve"> avec un professeur</w:t>
-      </w:r>
-    </w:p>
-    <w:p>
-      <w:pPr>
-        <w:spacing w:after="0" w:line="276" w:lineRule="auto"/>
-        <w:rPr>
-          <w:b/>
-          <w:bCs/>
-        </w:rPr>
-      </w:pPr>
-    </w:p>
-    <w:p>
-      <w:pPr>
-        <w:spacing w:after="0" w:line="276" w:lineRule="auto"/>
-      </w:pPr>
-      <w:r>
-        <w:rPr>
-          <w:b/>
-          <w:bCs/>
-        </w:rPr>
-        <w:t>En tant que</w:t>
-      </w:r>
-      <w:r>
-        <w:rPr>
-          <w:b/>
-          <w:bCs/>
-        </w:rPr>
-        <w:t xml:space="preserve"> </w:t>
-      </w:r>
-      <w:r>
-        <w:t>Alain, professeur bénévole</w:t>
-      </w:r>
-      <w:r>
-        <w:t>, ou Romain, étudiant</w:t>
-      </w:r>
-    </w:p>
-    <w:p>
-      <w:pPr>
-        <w:spacing w:after="0" w:line="276" w:lineRule="auto"/>
-      </w:pPr>
-      <w:r>
-        <w:rPr>
-          <w:b/>
-          <w:bCs/>
-        </w:rPr>
-        <w:t>Je veux</w:t>
-      </w:r>
-      <w:r>
-        <w:rPr>
-          <w:b/>
-          <w:bCs/>
-        </w:rPr>
-        <w:t xml:space="preserve"> </w:t>
-      </w:r>
-      <w:r>
-        <w:t xml:space="preserve">consulter ma to-do </w:t>
-      </w:r>
-      <w:proofErr w:type="spellStart"/>
-      <w:r>
-        <w:t>list</w:t>
-      </w:r>
-      <w:proofErr w:type="spellEnd"/>
-    </w:p>
-    <w:p>
-      <w:pPr>
-        <w:spacing w:after="0" w:line="276" w:lineRule="auto"/>
-      </w:pPr>
-      <w:r>
-        <w:rPr>
-          <w:b/>
-          <w:bCs/>
-        </w:rPr>
-        <w:t>Afin de</w:t>
-      </w:r>
-      <w:r>
-        <w:t xml:space="preserve"> ne pas oublier ce qu’il me reste à faire </w:t>
-      </w:r>
-    </w:p>
-    <w:p>
-      <w:pPr>
-        <w:spacing w:after="0" w:line="276" w:lineRule="auto"/>
-        <w:rPr>
-          <w:b/>
-          <w:bCs/>
-        </w:rPr>
-      </w:pPr>
-    </w:p>
-    <w:p>
-      <w:pPr>
-        <w:spacing w:after="0" w:line="276" w:lineRule="auto"/>
-      </w:pPr>
-      <w:r>
-        <w:rPr>
-          <w:b/>
-          <w:bCs/>
-        </w:rPr>
-        <w:t>En tant que</w:t>
-      </w:r>
-      <w:r>
-        <w:rPr>
-          <w:b/>
-          <w:bCs/>
-        </w:rPr>
-        <w:t xml:space="preserve"> </w:t>
-      </w:r>
-      <w:r>
-        <w:t>Alain, professeur bénévole</w:t>
-      </w:r>
-      <w:r>
-        <w:t>, ou Romain, étudiant</w:t>
-      </w:r>
-    </w:p>
-    <w:p>
-      <w:pPr>
-        <w:spacing w:after="0" w:line="276" w:lineRule="auto"/>
-      </w:pPr>
-      <w:r>
-        <w:rPr>
-          <w:b/>
-          <w:bCs/>
-        </w:rPr>
-        <w:t>Je veux</w:t>
-      </w:r>
-      <w:r>
-        <w:rPr>
-          <w:b/>
-          <w:bCs/>
-        </w:rPr>
-        <w:t xml:space="preserve"> </w:t>
-      </w:r>
-      <w:r>
-        <w:t>consulter la liste de mes prochains évènements ou rendez-vous prévus</w:t>
-      </w:r>
-    </w:p>
-    <w:p>
-      <w:pPr>
-        <w:spacing w:after="0" w:line="276" w:lineRule="auto"/>
-      </w:pPr>
-      <w:r>
-        <w:rPr>
-          <w:b/>
-          <w:bCs/>
-        </w:rPr>
-        <w:t>Afin de</w:t>
-      </w:r>
-      <w:r>
-        <w:rPr>
-          <w:b/>
-          <w:bCs/>
-        </w:rPr>
-        <w:t xml:space="preserve"> </w:t>
-      </w:r>
-      <w:r>
-        <w:t xml:space="preserve">ne pas en rater un </w:t>
+        <w:t>consulter l’avancement de celles-ci</w:t>
       </w:r>
     </w:p>
     <w:p>
@@ -919,22 +995,31 @@
           <w:bCs/>
         </w:rPr>
       </w:pPr>
-      <w:r>
-        <w:rPr>
-          <w:b/>
-          <w:bCs/>
-        </w:rPr>
-        <w:t>En tant que</w:t>
-      </w:r>
-      <w:r>
-        <w:rPr>
-          <w:b/>
-          <w:bCs/>
-        </w:rPr>
-        <w:t xml:space="preserve"> </w:t>
-      </w:r>
-      <w:r>
-        <w:t>Alain, professeur bénévole, ou Romain, étudiant</w:t>
+    </w:p>
+    <w:p>
+      <w:pPr>
+        <w:spacing w:after="0" w:line="276" w:lineRule="auto"/>
+        <w:rPr>
+          <w:b/>
+          <w:bCs/>
+        </w:rPr>
+      </w:pPr>
+      <w:r>
+        <w:rPr>
+          <w:b/>
+          <w:bCs/>
+        </w:rPr>
+        <w:t>En tant qu</w:t>
+      </w:r>
+      <w:r>
+        <w:rPr>
+          <w:b/>
+          <w:bCs/>
+        </w:rPr>
+        <w:t>’</w:t>
+      </w:r>
+      <w:r>
+        <w:t>utilisateur connecté</w:t>
       </w:r>
     </w:p>
     <w:p>
@@ -956,6 +1041,95 @@
         <w:t xml:space="preserve"> </w:t>
       </w:r>
       <w:r>
+        <w:t>consulter ma page de messagerie</w:t>
+      </w:r>
+    </w:p>
+    <w:p>
+      <w:pPr>
+        <w:spacing w:after="0" w:line="276" w:lineRule="auto"/>
+      </w:pPr>
+      <w:r>
+        <w:rPr>
+          <w:b/>
+          <w:bCs/>
+        </w:rPr>
+        <w:t>Afin de</w:t>
+      </w:r>
+      <w:r>
+        <w:rPr>
+          <w:b/>
+          <w:bCs/>
+        </w:rPr>
+        <w:t xml:space="preserve"> </w:t>
+      </w:r>
+      <w:r>
+        <w:t>visualiser si j’ai de nouveaux messages non lus</w:t>
+      </w:r>
+    </w:p>
+    <w:p>
+      <w:pPr>
+        <w:spacing w:after="0" w:line="276" w:lineRule="auto"/>
+        <w:rPr>
+          <w:b/>
+          <w:bCs/>
+        </w:rPr>
+      </w:pPr>
+    </w:p>
+    <w:p>
+      <w:pPr>
+        <w:spacing w:after="0" w:line="276" w:lineRule="auto"/>
+        <w:rPr>
+          <w:b/>
+          <w:bCs/>
+        </w:rPr>
+      </w:pPr>
+    </w:p>
+    <w:p>
+      <w:pPr>
+        <w:spacing w:after="0" w:line="276" w:lineRule="auto"/>
+        <w:rPr>
+          <w:b/>
+          <w:bCs/>
+        </w:rPr>
+      </w:pPr>
+      <w:r>
+        <w:rPr>
+          <w:b/>
+          <w:bCs/>
+        </w:rPr>
+        <w:lastRenderedPageBreak/>
+        <w:t>En tant qu</w:t>
+      </w:r>
+      <w:r>
+        <w:rPr>
+          <w:b/>
+          <w:bCs/>
+        </w:rPr>
+        <w:t>’</w:t>
+      </w:r>
+      <w:r>
+        <w:t>utilisateur connecté</w:t>
+      </w:r>
+    </w:p>
+    <w:p>
+      <w:pPr>
+        <w:spacing w:after="0" w:line="276" w:lineRule="auto"/>
+      </w:pPr>
+      <w:r>
+        <w:rPr>
+          <w:b/>
+          <w:bCs/>
+        </w:rPr>
+        <w:t>Je veux</w:t>
+      </w:r>
+      <w:r>
+        <w:rPr>
+          <w:b/>
+          <w:bCs/>
+        </w:rPr>
+        <w:t xml:space="preserve"> </w:t>
+      </w:r>
+      <w:r>
         <w:t>cliquer sur l’un de mes interlocuteurs connus</w:t>
       </w:r>
     </w:p>
@@ -1008,17 +1182,17 @@
           <w:b/>
           <w:bCs/>
         </w:rPr>
-        <w:t>En tant que</w:t>
-      </w:r>
-      <w:r>
-        <w:rPr>
-          <w:b/>
-          <w:bCs/>
-        </w:rPr>
-        <w:t xml:space="preserve"> </w:t>
-      </w:r>
-      <w:r>
-        <w:t>Alain, professeur bénévole, ou Romain, étudiant</w:t>
+        <w:t>En tant qu</w:t>
+      </w:r>
+      <w:r>
+        <w:rPr>
+          <w:b/>
+          <w:bCs/>
+        </w:rPr>
+        <w:t>’</w:t>
+      </w:r>
+      <w:r>
+        <w:t>utilisateur connecté</w:t>
       </w:r>
     </w:p>
     <w:p>
@@ -1073,32 +1247,27 @@
     <w:p>
       <w:pPr>
         <w:spacing w:after="0" w:line="276" w:lineRule="auto"/>
-      </w:pPr>
-    </w:p>
-    <w:p>
-      <w:pPr>
-        <w:spacing w:after="0" w:line="276" w:lineRule="auto"/>
-        <w:rPr>
-          <w:b/>
-          <w:bCs/>
-        </w:rPr>
-      </w:pPr>
-      <w:r>
-        <w:rPr>
-          <w:b/>
-          <w:bCs/>
-        </w:rPr>
-        <w:t>En tant que</w:t>
-      </w:r>
-      <w:r>
-        <w:rPr>
-          <w:b/>
-          <w:bCs/>
-        </w:rPr>
-        <w:t xml:space="preserve"> </w:t>
-      </w:r>
-      <w:r>
-        <w:t>Alain, professeur bénévole, ou Romain, étudiant</w:t>
+        <w:rPr>
+          <w:b/>
+          <w:bCs/>
+        </w:rPr>
+      </w:pPr>
+      <w:r>
+        <w:rPr>
+          <w:b/>
+          <w:bCs/>
+        </w:rPr>
+        <w:t>En tant qu</w:t>
+      </w:r>
+      <w:r>
+        <w:rPr>
+          <w:b/>
+          <w:bCs/>
+        </w:rPr>
+        <w:t>’</w:t>
+      </w:r>
+      <w:r>
+        <w:t>utilisateur connecté</w:t>
       </w:r>
     </w:p>
     <w:p>
@@ -1144,31 +1313,6 @@
       <w:r>
         <w:t>ne plus l’avoir dans mes contacts</w:t>
       </w:r>
-    </w:p>
-    <w:p>
-      <w:pPr>
-        <w:spacing w:after="0" w:line="276" w:lineRule="auto"/>
-      </w:pPr>
-    </w:p>
-    <w:p>
-      <w:pPr>
-        <w:spacing w:after="0" w:line="276" w:lineRule="auto"/>
-      </w:pPr>
-    </w:p>
-    <w:p>
-      <w:pPr>
-        <w:spacing w:after="0" w:line="276" w:lineRule="auto"/>
-      </w:pPr>
-    </w:p>
-    <w:p>
-      <w:pPr>
-        <w:spacing w:after="0" w:line="276" w:lineRule="auto"/>
-      </w:pPr>
-    </w:p>
-    <w:p>
-      <w:pPr>
-        <w:spacing w:after="0" w:line="276" w:lineRule="auto"/>
-      </w:pPr>
     </w:p>
     <w:p>
       <w:pPr>
@@ -1216,17 +1360,10 @@
           <w:b/>
           <w:bCs/>
         </w:rPr>
-        <w:t>En tant que</w:t>
-      </w:r>
-      <w:r>
-        <w:rPr>
-          <w:b/>
-          <w:bCs/>
-        </w:rPr>
-        <w:t xml:space="preserve"> </w:t>
-      </w:r>
-      <w:r>
-        <w:t>Alain, professeur bénévole, ou Romain, étudiant</w:t>
+        <w:t>En tant qu’</w:t>
+      </w:r>
+      <w:r>
+        <w:t>utilisateur connecté</w:t>
       </w:r>
     </w:p>
     <w:p>
@@ -1270,7 +1407,253 @@
         <w:t xml:space="preserve"> </w:t>
       </w:r>
       <w:r>
-        <w:t>modifier, ajouter, ou supprimer un évènement ou rendez-vous</w:t>
+        <w:t>vérifier et gérer mes rendez-vous</w:t>
+      </w:r>
+      <w:r>
+        <w:t xml:space="preserve"> de la semaine actuelle</w:t>
+      </w:r>
+    </w:p>
+    <w:p>
+      <w:pPr>
+        <w:spacing w:after="0" w:line="276" w:lineRule="auto"/>
+      </w:pPr>
+    </w:p>
+    <w:p>
+      <w:pPr>
+        <w:spacing w:after="0" w:line="276" w:lineRule="auto"/>
+        <w:rPr>
+          <w:b/>
+          <w:bCs/>
+        </w:rPr>
+      </w:pPr>
+      <w:r>
+        <w:rPr>
+          <w:b/>
+          <w:bCs/>
+        </w:rPr>
+        <w:t>En tant qu’</w:t>
+      </w:r>
+      <w:r>
+        <w:t>utilisateur connecté</w:t>
+      </w:r>
+    </w:p>
+    <w:p>
+      <w:pPr>
+        <w:spacing w:after="0" w:line="276" w:lineRule="auto"/>
+      </w:pPr>
+      <w:r>
+        <w:rPr>
+          <w:b/>
+          <w:bCs/>
+        </w:rPr>
+        <w:t>Je veux</w:t>
+      </w:r>
+      <w:r>
+        <w:rPr>
+          <w:b/>
+          <w:bCs/>
+        </w:rPr>
+        <w:t xml:space="preserve"> </w:t>
+      </w:r>
+      <w:r>
+        <w:t>naviguer dans les différentes semaines du calendrier</w:t>
+      </w:r>
+    </w:p>
+    <w:p>
+      <w:pPr>
+        <w:spacing w:after="0" w:line="276" w:lineRule="auto"/>
+      </w:pPr>
+      <w:r>
+        <w:rPr>
+          <w:b/>
+          <w:bCs/>
+        </w:rPr>
+        <w:t>Afin de</w:t>
+      </w:r>
+      <w:r>
+        <w:rPr>
+          <w:b/>
+          <w:bCs/>
+        </w:rPr>
+        <w:t xml:space="preserve"> </w:t>
+      </w:r>
+      <w:r>
+        <w:t>vérifier et gérer mes rendez-vous</w:t>
+      </w:r>
+      <w:r>
+        <w:t xml:space="preserve"> pour les semaines autres que celle actuelle.</w:t>
+      </w:r>
+    </w:p>
+    <w:p>
+      <w:pPr>
+        <w:spacing w:after="0" w:line="276" w:lineRule="auto"/>
+      </w:pPr>
+    </w:p>
+    <w:p>
+      <w:pPr>
+        <w:spacing w:after="0" w:line="276" w:lineRule="auto"/>
+        <w:rPr>
+          <w:b/>
+          <w:bCs/>
+        </w:rPr>
+      </w:pPr>
+      <w:r>
+        <w:rPr>
+          <w:b/>
+          <w:bCs/>
+        </w:rPr>
+        <w:t>En tant qu</w:t>
+      </w:r>
+      <w:r>
+        <w:rPr>
+          <w:b/>
+          <w:bCs/>
+        </w:rPr>
+        <w:t>’</w:t>
+      </w:r>
+      <w:r>
+        <w:t>utilisateur connecté</w:t>
+      </w:r>
+    </w:p>
+    <w:p>
+      <w:pPr>
+        <w:spacing w:after="0" w:line="276" w:lineRule="auto"/>
+      </w:pPr>
+      <w:r>
+        <w:rPr>
+          <w:b/>
+          <w:bCs/>
+        </w:rPr>
+        <w:t>Je veux</w:t>
+      </w:r>
+      <w:r>
+        <w:rPr>
+          <w:b/>
+          <w:bCs/>
+        </w:rPr>
+        <w:t xml:space="preserve"> </w:t>
+      </w:r>
+      <w:r>
+        <w:t xml:space="preserve">cliquer sur le créneau horaire </w:t>
+      </w:r>
+      <w:r>
+        <w:t xml:space="preserve">libre </w:t>
+      </w:r>
+      <w:r>
+        <w:t>de mon choix</w:t>
+      </w:r>
+    </w:p>
+    <w:p>
+      <w:pPr>
+        <w:spacing w:after="0" w:line="276" w:lineRule="auto"/>
+      </w:pPr>
+      <w:r>
+        <w:rPr>
+          <w:b/>
+          <w:bCs/>
+        </w:rPr>
+        <w:t>Afin d</w:t>
+      </w:r>
+      <w:r>
+        <w:rPr>
+          <w:b/>
+          <w:bCs/>
+        </w:rPr>
+        <w:t>’</w:t>
+      </w:r>
+      <w:r>
+        <w:t>y</w:t>
+      </w:r>
+      <w:r>
+        <w:rPr>
+          <w:b/>
+          <w:bCs/>
+        </w:rPr>
+        <w:t xml:space="preserve"> </w:t>
+      </w:r>
+      <w:r>
+        <w:t xml:space="preserve">ajouter </w:t>
+      </w:r>
+      <w:r>
+        <w:t>un évènement ou rendez-vous</w:t>
+      </w:r>
+    </w:p>
+    <w:p>
+      <w:pPr>
+        <w:spacing w:after="0" w:line="276" w:lineRule="auto"/>
+      </w:pPr>
+    </w:p>
+    <w:p>
+      <w:pPr>
+        <w:spacing w:after="0" w:line="276" w:lineRule="auto"/>
+        <w:rPr>
+          <w:b/>
+          <w:bCs/>
+        </w:rPr>
+      </w:pPr>
+      <w:r>
+        <w:rPr>
+          <w:b/>
+          <w:bCs/>
+        </w:rPr>
+        <w:t>En tant qu</w:t>
+      </w:r>
+      <w:r>
+        <w:rPr>
+          <w:b/>
+          <w:bCs/>
+        </w:rPr>
+        <w:t>’</w:t>
+      </w:r>
+      <w:r>
+        <w:t>utilisateur connecté</w:t>
+      </w:r>
+    </w:p>
+    <w:p>
+      <w:pPr>
+        <w:spacing w:after="0" w:line="276" w:lineRule="auto"/>
+      </w:pPr>
+      <w:r>
+        <w:rPr>
+          <w:b/>
+          <w:bCs/>
+        </w:rPr>
+        <w:t>Je veux</w:t>
+      </w:r>
+      <w:r>
+        <w:rPr>
+          <w:b/>
+          <w:bCs/>
+        </w:rPr>
+        <w:t xml:space="preserve"> </w:t>
+      </w:r>
+      <w:r>
+        <w:t xml:space="preserve">cliquer sur </w:t>
+      </w:r>
+      <w:r>
+        <w:t>un rendez-vous existant</w:t>
+      </w:r>
+    </w:p>
+    <w:p>
+      <w:pPr>
+        <w:spacing w:after="0" w:line="276" w:lineRule="auto"/>
+      </w:pPr>
+      <w:r>
+        <w:rPr>
+          <w:b/>
+          <w:bCs/>
+        </w:rPr>
+        <w:t xml:space="preserve">Afin </w:t>
+      </w:r>
+      <w:r>
+        <w:rPr>
+          <w:b/>
+          <w:bCs/>
+        </w:rPr>
+        <w:t xml:space="preserve">de </w:t>
+      </w:r>
+      <w:r>
+        <w:t>le modifier ou le supprimer</w:t>
       </w:r>
     </w:p>
     <w:p>
@@ -1291,14 +1674,16 @@
         </w:numPr>
         <w:spacing w:line="276" w:lineRule="auto"/>
         <w:rPr>
-          <w:b/>
-          <w:bCs/>
-        </w:rPr>
-      </w:pPr>
-      <w:r>
-        <w:rPr>
-          <w:b/>
-          <w:bCs/>
+          <w:sz w:val="40"/>
+          <w:szCs w:val="40"/>
+          <w:u w:val="single"/>
+        </w:rPr>
+      </w:pPr>
+      <w:r>
+        <w:rPr>
+          <w:sz w:val="40"/>
+          <w:szCs w:val="40"/>
+          <w:u w:val="single"/>
         </w:rPr>
         <w:t>Gestion des tâches</w:t>
       </w:r>
@@ -1316,6 +1701,195 @@
           <w:b/>
           <w:bCs/>
         </w:rPr>
+        <w:t xml:space="preserve">En tant </w:t>
+      </w:r>
+      <w:r>
+        <w:rPr>
+          <w:b/>
+          <w:bCs/>
+        </w:rPr>
+        <w:t>qu</w:t>
+      </w:r>
+      <w:r>
+        <w:rPr>
+          <w:b/>
+          <w:bCs/>
+        </w:rPr>
+        <w:t>’</w:t>
+      </w:r>
+      <w:r>
+        <w:t>utilisateur connecté</w:t>
+      </w:r>
+      <w:r>
+        <w:rPr>
+          <w:b/>
+          <w:bCs/>
+        </w:rPr>
+        <w:t xml:space="preserve"> </w:t>
+      </w:r>
+    </w:p>
+    <w:p>
+      <w:pPr>
+        <w:spacing w:after="0" w:line="276" w:lineRule="auto"/>
+      </w:pPr>
+      <w:r>
+        <w:rPr>
+          <w:b/>
+          <w:bCs/>
+        </w:rPr>
+        <w:t>Je veux</w:t>
+      </w:r>
+      <w:r>
+        <w:rPr>
+          <w:b/>
+          <w:bCs/>
+        </w:rPr>
+        <w:t xml:space="preserve"> </w:t>
+      </w:r>
+      <w:r>
+        <w:t>ajouter une tâche personnelle à ma to-do-</w:t>
+      </w:r>
+      <w:proofErr w:type="spellStart"/>
+      <w:r>
+        <w:t>list</w:t>
+      </w:r>
+      <w:proofErr w:type="spellEnd"/>
+    </w:p>
+    <w:p>
+      <w:pPr>
+        <w:spacing w:after="0" w:line="276" w:lineRule="auto"/>
+      </w:pPr>
+      <w:r>
+        <w:rPr>
+          <w:b/>
+          <w:bCs/>
+        </w:rPr>
+        <w:t>Afin de</w:t>
+      </w:r>
+      <w:r>
+        <w:rPr>
+          <w:b/>
+          <w:bCs/>
+        </w:rPr>
+        <w:t xml:space="preserve"> </w:t>
+      </w:r>
+      <w:r>
+        <w:t>penser à la réaliser plus tard</w:t>
+      </w:r>
+    </w:p>
+    <w:p>
+      <w:pPr>
+        <w:spacing w:after="0" w:line="276" w:lineRule="auto"/>
+        <w:rPr>
+          <w:b/>
+          <w:bCs/>
+        </w:rPr>
+      </w:pPr>
+    </w:p>
+    <w:p>
+      <w:pPr>
+        <w:spacing w:after="0" w:line="276" w:lineRule="auto"/>
+        <w:rPr>
+          <w:b/>
+          <w:bCs/>
+        </w:rPr>
+      </w:pPr>
+      <w:r>
+        <w:rPr>
+          <w:b/>
+          <w:bCs/>
+        </w:rPr>
+        <w:t xml:space="preserve">En tant </w:t>
+      </w:r>
+      <w:r>
+        <w:rPr>
+          <w:b/>
+          <w:bCs/>
+        </w:rPr>
+        <w:t>qu</w:t>
+      </w:r>
+      <w:r>
+        <w:rPr>
+          <w:b/>
+          <w:bCs/>
+        </w:rPr>
+        <w:t>’</w:t>
+      </w:r>
+      <w:r>
+        <w:t>utilisateur connecté</w:t>
+      </w:r>
+    </w:p>
+    <w:p>
+      <w:pPr>
+        <w:spacing w:after="0" w:line="276" w:lineRule="auto"/>
+      </w:pPr>
+      <w:r>
+        <w:rPr>
+          <w:b/>
+          <w:bCs/>
+        </w:rPr>
+        <w:t>Je veux</w:t>
+      </w:r>
+      <w:r>
+        <w:rPr>
+          <w:b/>
+          <w:bCs/>
+        </w:rPr>
+        <w:t xml:space="preserve"> </w:t>
+      </w:r>
+      <w:r>
+        <w:t>consulter ma to-do-</w:t>
+      </w:r>
+      <w:proofErr w:type="spellStart"/>
+      <w:r>
+        <w:t>list</w:t>
+      </w:r>
+      <w:proofErr w:type="spellEnd"/>
+    </w:p>
+    <w:p>
+      <w:pPr>
+        <w:spacing w:after="0" w:line="276" w:lineRule="auto"/>
+      </w:pPr>
+      <w:r>
+        <w:rPr>
+          <w:b/>
+          <w:bCs/>
+        </w:rPr>
+        <w:t>Afin de</w:t>
+      </w:r>
+      <w:r>
+        <w:rPr>
+          <w:b/>
+          <w:bCs/>
+        </w:rPr>
+        <w:t xml:space="preserve"> </w:t>
+      </w:r>
+      <w:r>
+        <w:t>consulter les tâches restantes à faire, ou supprimer de celle-ci les tâches déjà faites</w:t>
+      </w:r>
+    </w:p>
+    <w:p>
+      <w:pPr>
+        <w:spacing w:after="0" w:line="276" w:lineRule="auto"/>
+        <w:rPr>
+          <w:b/>
+          <w:bCs/>
+        </w:rPr>
+      </w:pPr>
+    </w:p>
+    <w:p>
+      <w:pPr>
+        <w:spacing w:after="0" w:line="276" w:lineRule="auto"/>
+        <w:rPr>
+          <w:b/>
+          <w:bCs/>
+        </w:rPr>
+      </w:pPr>
+      <w:r>
+        <w:rPr>
+          <w:b/>
+          <w:bCs/>
+        </w:rPr>
         <w:t>En tant que</w:t>
       </w:r>
       <w:r>
@@ -1328,13 +1902,14 @@
       <w:r>
         <w:t>Alain, professeur bénévole</w:t>
       </w:r>
-      <w:r>
-        <w:t>, ou Romain, étudiant</w:t>
-      </w:r>
-    </w:p>
-    <w:p>
-      <w:pPr>
-        <w:spacing w:after="0" w:line="276" w:lineRule="auto"/>
+    </w:p>
+    <w:p>
+      <w:pPr>
+        <w:spacing w:after="0" w:line="276" w:lineRule="auto"/>
+        <w:rPr>
+          <w:b/>
+          <w:bCs/>
+        </w:rPr>
       </w:pPr>
       <w:r>
         <w:rPr>
@@ -1351,13 +1926,19 @@
         <w:t xml:space="preserve"> </w:t>
       </w:r>
       <w:r>
-        <w:t>ajouter une tâche personnelle à ma to-do-</w:t>
+        <w:t>affecter</w:t>
+      </w:r>
+      <w:r>
+        <w:t xml:space="preserve"> une tâche à faire à la to-do-</w:t>
       </w:r>
       <w:proofErr w:type="spellStart"/>
       <w:r>
         <w:t>list</w:t>
       </w:r>
       <w:proofErr w:type="spellEnd"/>
+      <w:r>
+        <w:t xml:space="preserve"> de l’un de mes élèves</w:t>
+      </w:r>
     </w:p>
     <w:p>
       <w:pPr>
@@ -1371,38 +1952,19 @@
         <w:t>Afin de</w:t>
       </w:r>
       <w:r>
-        <w:rPr>
-          <w:b/>
-          <w:bCs/>
-        </w:rPr>
-        <w:t xml:space="preserve"> </w:t>
-      </w:r>
-      <w:r>
-        <w:t>penser à la réaliser plus tard</w:t>
-      </w:r>
-    </w:p>
-    <w:p>
-      <w:pPr>
-        <w:spacing w:after="0" w:line="276" w:lineRule="auto"/>
-        <w:rPr>
-          <w:b/>
-          <w:bCs/>
-        </w:rPr>
-      </w:pPr>
-    </w:p>
-    <w:p>
-      <w:pPr>
-        <w:spacing w:after="0" w:line="276" w:lineRule="auto"/>
-        <w:rPr>
-          <w:b/>
-          <w:bCs/>
-        </w:rPr>
-      </w:pPr>
-      <w:r>
-        <w:rPr>
-          <w:b/>
-          <w:bCs/>
-        </w:rPr>
+        <w:t xml:space="preserve"> lui faire penser à ne pas oublier de réaliser celle-ci</w:t>
+      </w:r>
+    </w:p>
+    <w:p>
+      <w:pPr>
+        <w:spacing w:after="0" w:line="276" w:lineRule="auto"/>
+      </w:pPr>
+      <w:r>
+        <w:rPr>
+          <w:b/>
+          <w:bCs/>
+        </w:rPr>
+        <w:lastRenderedPageBreak/>
         <w:t>En tant que</w:t>
       </w:r>
       <w:r>
@@ -1413,12 +1975,16 @@
         <w:t xml:space="preserve"> </w:t>
       </w:r>
       <w:r>
-        <w:t>Alain, professeur bénévole, ou Romain, étudiant</w:t>
-      </w:r>
-    </w:p>
-    <w:p>
-      <w:pPr>
-        <w:spacing w:after="0" w:line="276" w:lineRule="auto"/>
+        <w:t>Alain, professeur bénévole</w:t>
+      </w:r>
+    </w:p>
+    <w:p>
+      <w:pPr>
+        <w:spacing w:after="0" w:line="276" w:lineRule="auto"/>
+        <w:rPr>
+          <w:b/>
+          <w:bCs/>
+        </w:rPr>
       </w:pPr>
       <w:r>
         <w:rPr>
@@ -1435,13 +2001,8 @@
         <w:t xml:space="preserve"> </w:t>
       </w:r>
       <w:r>
-        <w:t>consulter ma to-do-</w:t>
-      </w:r>
-      <w:proofErr w:type="spellStart"/>
-      <w:r>
-        <w:t>list</w:t>
-      </w:r>
-      <w:proofErr w:type="spellEnd"/>
+        <w:t>savoir si une tâche confiée à un élève a été effectuée</w:t>
+      </w:r>
     </w:p>
     <w:p>
       <w:pPr>
@@ -1455,58 +2016,46 @@
         <w:t>Afin de</w:t>
       </w:r>
       <w:r>
-        <w:rPr>
-          <w:b/>
-          <w:bCs/>
-        </w:rPr>
-        <w:t xml:space="preserve"> </w:t>
-      </w:r>
-      <w:r>
-        <w:t>consulter les tâches restantes à faire, ou supprimer de celle-ci les tâches déjà faites</w:t>
-      </w:r>
-    </w:p>
-    <w:p>
-      <w:pPr>
-        <w:spacing w:after="0" w:line="276" w:lineRule="auto"/>
-        <w:rPr>
-          <w:b/>
-          <w:bCs/>
-        </w:rPr>
-      </w:pPr>
-    </w:p>
-    <w:p>
-      <w:pPr>
-        <w:spacing w:after="0" w:line="276" w:lineRule="auto"/>
-        <w:rPr>
-          <w:b/>
-          <w:bCs/>
-        </w:rPr>
-      </w:pPr>
-      <w:r>
-        <w:rPr>
-          <w:b/>
-          <w:bCs/>
-        </w:rPr>
-        <w:t>En tant que</w:t>
-      </w:r>
-      <w:r>
-        <w:rPr>
-          <w:b/>
-          <w:bCs/>
-        </w:rPr>
-        <w:t xml:space="preserve"> </w:t>
-      </w:r>
-      <w:r>
-        <w:t>Alain, professeur bénévole</w:t>
-      </w:r>
-    </w:p>
-    <w:p>
-      <w:pPr>
-        <w:spacing w:after="0" w:line="276" w:lineRule="auto"/>
-        <w:rPr>
-          <w:b/>
-          <w:bCs/>
-        </w:rPr>
+        <w:t xml:space="preserve"> </w:t>
+      </w:r>
+      <w:r>
+        <w:t>la supprimer, ou lui rappeler de ne pas oublier de la faire</w:t>
+      </w:r>
+    </w:p>
+    <w:p>
+      <w:pPr>
+        <w:spacing w:after="0" w:line="276" w:lineRule="auto"/>
+      </w:pPr>
+    </w:p>
+    <w:p>
+      <w:pPr>
+        <w:spacing w:after="0" w:line="276" w:lineRule="auto"/>
+        <w:rPr>
+          <w:b/>
+          <w:bCs/>
+        </w:rPr>
+      </w:pPr>
+      <w:r>
+        <w:rPr>
+          <w:b/>
+          <w:bCs/>
+        </w:rPr>
+        <w:t>En tant qu</w:t>
+      </w:r>
+      <w:r>
+        <w:rPr>
+          <w:b/>
+          <w:bCs/>
+        </w:rPr>
+        <w:t>’</w:t>
+      </w:r>
+      <w:r>
+        <w:t>utilisateur connecté</w:t>
+      </w:r>
+    </w:p>
+    <w:p>
+      <w:pPr>
+        <w:spacing w:after="0" w:line="276" w:lineRule="auto"/>
       </w:pPr>
       <w:r>
         <w:rPr>
@@ -1523,15 +2072,7 @@
         <w:t xml:space="preserve"> </w:t>
       </w:r>
       <w:r>
-        <w:t>ajouter une tâche à faire à la to-do-</w:t>
-      </w:r>
-      <w:proofErr w:type="spellStart"/>
-      <w:r>
-        <w:t>list</w:t>
-      </w:r>
-      <w:proofErr w:type="spellEnd"/>
-      <w:r>
-        <w:t xml:space="preserve"> de l’un de mes élèves</w:t>
+        <w:t>pouvoir indiquer que ma tâche est effectuée ou non</w:t>
       </w:r>
     </w:p>
     <w:p>
@@ -1546,10 +2087,103 @@
         <w:t>Afin de</w:t>
       </w:r>
       <w:r>
-        <w:t xml:space="preserve"> lui faire penser à ne pas oublier de réaliser celle-ci</w:t>
-      </w:r>
-    </w:p>
-    <w:p/>
+        <w:rPr>
+          <w:b/>
+          <w:bCs/>
+        </w:rPr>
+        <w:t xml:space="preserve"> </w:t>
+      </w:r>
+      <w:r>
+        <w:t>trier mes tâches, et supprimer celles que je désire</w:t>
+      </w:r>
+    </w:p>
+    <w:p>
+      <w:pPr>
+        <w:spacing w:after="0" w:line="276" w:lineRule="auto"/>
+      </w:pPr>
+    </w:p>
+    <w:p>
+      <w:pPr>
+        <w:spacing w:after="0" w:line="276" w:lineRule="auto"/>
+      </w:pPr>
+      <w:r>
+        <w:rPr>
+          <w:b/>
+          <w:bCs/>
+        </w:rPr>
+        <w:t xml:space="preserve">En tant </w:t>
+      </w:r>
+      <w:r>
+        <w:rPr>
+          <w:b/>
+          <w:bCs/>
+        </w:rPr>
+        <w:t xml:space="preserve">que </w:t>
+      </w:r>
+      <w:r>
+        <w:t>Romain, étudiant</w:t>
+      </w:r>
+    </w:p>
+    <w:p>
+      <w:pPr>
+        <w:spacing w:after="0" w:line="276" w:lineRule="auto"/>
+      </w:pPr>
+      <w:r>
+        <w:rPr>
+          <w:b/>
+          <w:bCs/>
+        </w:rPr>
+        <w:t>Je veux</w:t>
+      </w:r>
+      <w:r>
+        <w:rPr>
+          <w:b/>
+          <w:bCs/>
+        </w:rPr>
+        <w:t xml:space="preserve"> </w:t>
+      </w:r>
+      <w:r>
+        <w:t>pouvoir indiquer que ma tâche</w:t>
+      </w:r>
+      <w:r>
+        <w:t xml:space="preserve"> confiée par un de mes professeurs</w:t>
+      </w:r>
+      <w:r>
+        <w:t xml:space="preserve"> est effectuée ou non</w:t>
+      </w:r>
+    </w:p>
+    <w:p>
+      <w:pPr>
+        <w:spacing w:after="0" w:line="276" w:lineRule="auto"/>
+      </w:pPr>
+      <w:r>
+        <w:rPr>
+          <w:b/>
+          <w:bCs/>
+        </w:rPr>
+        <w:t>Afin de</w:t>
+      </w:r>
+      <w:r>
+        <w:rPr>
+          <w:b/>
+          <w:bCs/>
+        </w:rPr>
+        <w:t xml:space="preserve"> </w:t>
+      </w:r>
+      <w:r>
+        <w:t>lui transmettre l’information, et qu’il puisse la supprimer de son côté</w:t>
+      </w:r>
+    </w:p>
+    <w:p>
+      <w:pPr>
+        <w:spacing w:after="0" w:line="276" w:lineRule="auto"/>
+      </w:pPr>
+    </w:p>
+    <w:p>
+      <w:pPr>
+        <w:spacing w:after="0" w:line="276" w:lineRule="auto"/>
+      </w:pPr>
+    </w:p>
     <w:sectPr>
       <w:pgSz w:w="11906" w:h="16838"/>
       <w:pgMar w:top="1417" w:right="1417" w:bottom="1417" w:left="1417" w:header="708" w:footer="708" w:gutter="0"/>
@@ -2060,7 +2694,6 @@
   <w:style w:type="character" w:default="1" w:styleId="Policepardfaut">
     <w:name w:val="Default Paragraph Font"/>
     <w:uiPriority w:val="1"/>
-    <w:semiHidden/>
     <w:unhideWhenUsed/>
   </w:style>
   <w:style w:type="table" w:default="1" w:styleId="TableauNormal">

</xml_diff>